<commit_message>
made the generated resume downloadable, fixed some resume template bugs, fixed some minor forms bugs
</commit_message>
<xml_diff>
--- a/static/media/resume_template1.docx
+++ b/static/media/resume_template1.docx
@@ -22,8 +22,9 @@
           <w:szCs w:val="48"/>
           <w:lang w:val="en-US"/>
         </w:rPr>
-        <w:t>{{n</w:t>
-      </w:r>
+        <w:t>{{</w:t>
+      </w:r>
+      <w:proofErr w:type="gramStart"/>
       <w:r>
         <w:rPr>
           <w:rFonts w:ascii="Arial" w:hAnsi="Arial" w:cs="Arial"/>
@@ -32,7 +33,28 @@
           <w:szCs w:val="48"/>
           <w:lang w:val="en-US"/>
         </w:rPr>
-        <w:t>ame}}</w:t>
+        <w:t>n</w:t>
+      </w:r>
+      <w:r>
+        <w:rPr>
+          <w:rFonts w:ascii="Arial" w:hAnsi="Arial" w:cs="Arial"/>
+          <w:b/>
+          <w:sz w:val="48"/>
+          <w:szCs w:val="48"/>
+          <w:lang w:val="en-US"/>
+        </w:rPr>
+        <w:t>ame</w:t>
+      </w:r>
+      <w:proofErr w:type="gramEnd"/>
+      <w:r>
+        <w:rPr>
+          <w:rFonts w:ascii="Arial" w:hAnsi="Arial" w:cs="Arial"/>
+          <w:b/>
+          <w:sz w:val="48"/>
+          <w:szCs w:val="48"/>
+          <w:lang w:val="en-US"/>
+        </w:rPr>
+        <w:t>}}</w:t>
       </w:r>
     </w:p>
     <w:p>
@@ -55,6 +77,7 @@
         </w:rPr>
         <w:t>{{</w:t>
       </w:r>
+      <w:proofErr w:type="gramStart"/>
       <w:r>
         <w:rPr>
           <w:rFonts w:ascii="Arial" w:hAnsi="Arial" w:cs="Arial"/>
@@ -64,6 +87,7 @@
         </w:rPr>
         <w:t>address</w:t>
       </w:r>
+      <w:proofErr w:type="gramEnd"/>
       <w:r>
         <w:rPr>
           <w:rFonts w:ascii="Arial" w:hAnsi="Arial" w:cs="Arial"/>
@@ -88,6 +112,7 @@
           <w:lang w:val="en-US"/>
         </w:rPr>
       </w:pPr>
+      <w:proofErr w:type="spellStart"/>
       <w:r>
         <w:rPr>
           <w:rStyle w:val="SubtleReference"/>
@@ -110,7 +135,20 @@
           <w:u w:val="none"/>
           <w:lang w:val="en-US"/>
         </w:rPr>
-        <w:t>rrer objective</w:t>
+        <w:t>rrer</w:t>
+      </w:r>
+      <w:proofErr w:type="spellEnd"/>
+      <w:r>
+        <w:rPr>
+          <w:rStyle w:val="SubtleReference"/>
+          <w:rFonts w:ascii="Arial" w:hAnsi="Arial" w:cs="Arial"/>
+          <w:i w:val="0"/>
+          <w:sz w:val="28"/>
+          <w:szCs w:val="28"/>
+          <w:u w:val="none"/>
+          <w:lang w:val="en-US"/>
+        </w:rPr>
+        <w:t xml:space="preserve"> objective</w:t>
       </w:r>
     </w:p>
     <w:p>
@@ -126,7 +164,23 @@
           <w:rFonts w:ascii="Arial" w:hAnsi="Arial" w:cs="Arial"/>
           <w:lang w:val="en-US"/>
         </w:rPr>
-        <w:t>{{carrer_objective}}</w:t>
+        <w:t>{{</w:t>
+      </w:r>
+      <w:proofErr w:type="spellStart"/>
+      <w:r>
+        <w:rPr>
+          <w:rFonts w:ascii="Arial" w:hAnsi="Arial" w:cs="Arial"/>
+          <w:lang w:val="en-US"/>
+        </w:rPr>
+        <w:t>carrer_objective</w:t>
+      </w:r>
+      <w:proofErr w:type="spellEnd"/>
+      <w:r>
+        <w:rPr>
+          <w:rFonts w:ascii="Arial" w:hAnsi="Arial" w:cs="Arial"/>
+          <w:lang w:val="en-US"/>
+        </w:rPr>
+        <w:t>}}</w:t>
       </w:r>
     </w:p>
     <w:p>
@@ -220,12 +274,33 @@
           <w:szCs w:val="24"/>
           <w:lang w:val="en-US"/>
         </w:rPr>
-        <w:t>{% endfor %}</w:t>
+        <w:t xml:space="preserve">{% </w:t>
+      </w:r>
+      <w:proofErr w:type="spellStart"/>
+      <w:r>
+        <w:rPr>
+          <w:rFonts w:ascii="Arial" w:hAnsi="Arial" w:cs="Arial"/>
+          <w:sz w:val="24"/>
+          <w:szCs w:val="24"/>
+          <w:lang w:val="en-US"/>
+        </w:rPr>
+        <w:t>endfor</w:t>
+      </w:r>
+      <w:proofErr w:type="spellEnd"/>
+      <w:r>
+        <w:rPr>
+          <w:rFonts w:ascii="Arial" w:hAnsi="Arial" w:cs="Arial"/>
+          <w:sz w:val="24"/>
+          <w:szCs w:val="24"/>
+          <w:lang w:val="en-US"/>
+        </w:rPr>
+        <w:t xml:space="preserve"> %}</w:t>
       </w:r>
     </w:p>
     <w:p>
       <w:pPr>
         <w:pStyle w:val="IntenseQuote"/>
+        <w:spacing w:after="0"/>
         <w:ind w:left="0"/>
         <w:rPr>
           <w:rStyle w:val="SubtleReference"/>
@@ -255,30 +330,42 @@
         <w:spacing w:after="0"/>
         <w:rPr>
           <w:rFonts w:ascii="Arial" w:hAnsi="Arial" w:cs="Arial"/>
+          <w:b/>
+          <w:sz w:val="24"/>
+          <w:szCs w:val="24"/>
+          <w:lang w:val="en-US"/>
+        </w:rPr>
+      </w:pPr>
+      <w:r>
+        <w:rPr>
+          <w:rFonts w:ascii="Arial" w:hAnsi="Arial" w:cs="Arial"/>
+          <w:sz w:val="24"/>
+          <w:szCs w:val="24"/>
+          <w:lang w:val="en-US"/>
+        </w:rPr>
+        <w:t xml:space="preserve">{% for experience in experiences </w:t>
+      </w:r>
+      <w:r>
+        <w:rPr>
+          <w:rFonts w:ascii="Arial" w:hAnsi="Arial" w:cs="Arial"/>
+          <w:b/>
+          <w:sz w:val="24"/>
+          <w:szCs w:val="24"/>
+          <w:lang w:val="en-US"/>
+        </w:rPr>
+        <w:t>%}</w:t>
+      </w:r>
+    </w:p>
+    <w:p>
+      <w:pPr>
+        <w:spacing w:after="0"/>
+        <w:rPr>
+          <w:rFonts w:ascii="Arial" w:hAnsi="Arial" w:cs="Arial"/>
           <w:sz w:val="26"/>
           <w:szCs w:val="26"/>
           <w:lang w:val="en-US"/>
         </w:rPr>
       </w:pPr>
-      <w:r>
-        <w:rPr>
-          <w:rFonts w:ascii="Arial" w:hAnsi="Arial" w:cs="Arial"/>
-          <w:sz w:val="24"/>
-          <w:szCs w:val="24"/>
-          <w:lang w:val="en-US"/>
-        </w:rPr>
-        <w:t xml:space="preserve">{% for experience in experiences </w:t>
-      </w:r>
-      <w:r>
-        <w:rPr>
-          <w:rFonts w:ascii="Arial" w:hAnsi="Arial" w:cs="Arial"/>
-          <w:b/>
-          <w:sz w:val="24"/>
-          <w:szCs w:val="24"/>
-          <w:lang w:val="en-US"/>
-        </w:rPr>
-        <w:t>%}</w:t>
-      </w:r>
       <w:r>
         <w:rPr>
           <w:rFonts w:ascii="Arial" w:hAnsi="Arial" w:cs="Arial"/>
@@ -287,8 +374,9 @@
           <w:szCs w:val="26"/>
           <w:lang w:val="en-US"/>
         </w:rPr>
-        <w:t>{{experience.job</w:t>
-      </w:r>
+        <w:t>{{</w:t>
+      </w:r>
+      <w:proofErr w:type="spellStart"/>
       <w:r>
         <w:rPr>
           <w:rFonts w:ascii="Arial" w:hAnsi="Arial" w:cs="Arial"/>
@@ -297,7 +385,7 @@
           <w:szCs w:val="26"/>
           <w:lang w:val="en-US"/>
         </w:rPr>
-        <w:t>_title</w:t>
+        <w:t>experience.job</w:t>
       </w:r>
       <w:r>
         <w:rPr>
@@ -307,6 +395,17 @@
           <w:szCs w:val="26"/>
           <w:lang w:val="en-US"/>
         </w:rPr>
+        <w:t>_title</w:t>
+      </w:r>
+      <w:proofErr w:type="spellEnd"/>
+      <w:r>
+        <w:rPr>
+          <w:rFonts w:ascii="Arial" w:hAnsi="Arial" w:cs="Arial"/>
+          <w:b/>
+          <w:sz w:val="26"/>
+          <w:szCs w:val="26"/>
+          <w:lang w:val="en-US"/>
+        </w:rPr>
         <w:t>}}</w:t>
       </w:r>
     </w:p>
@@ -329,8 +428,9 @@
           <w:szCs w:val="24"/>
           <w:lang w:val="en-US"/>
         </w:rPr>
-        <w:t xml:space="preserve">{{ </w:t>
-      </w:r>
+        <w:t>{{</w:t>
+      </w:r>
+      <w:proofErr w:type="spellStart"/>
       <w:r>
         <w:rPr>
           <w:rFonts w:ascii="Arial" w:hAnsi="Arial" w:cs="Arial"/>
@@ -353,16 +453,7 @@
         </w:rPr>
         <w:t>.company</w:t>
       </w:r>
-      <w:r>
-        <w:rPr>
-          <w:rFonts w:ascii="Arial" w:hAnsi="Arial" w:cs="Arial"/>
-          <w:color w:val="BFBFBF" w:themeColor="background1" w:themeShade="BF"/>
-          <w:sz w:val="24"/>
-          <w:szCs w:val="24"/>
-          <w:lang w:val="en-US"/>
-        </w:rPr>
-        <w:t xml:space="preserve"> </w:t>
-      </w:r>
+      <w:proofErr w:type="spellEnd"/>
       <w:r>
         <w:rPr>
           <w:rFonts w:ascii="Arial" w:hAnsi="Arial" w:cs="Arial"/>
@@ -402,7 +493,29 @@
           <w:szCs w:val="24"/>
           <w:lang w:val="en-US"/>
         </w:rPr>
-        <w:t>{{ experience.date}}</w:t>
+        <w:t>{{</w:t>
+      </w:r>
+      <w:proofErr w:type="spellStart"/>
+      <w:r>
+        <w:rPr>
+          <w:rFonts w:ascii="Arial" w:hAnsi="Arial" w:cs="Arial"/>
+          <w:color w:val="BFBFBF" w:themeColor="background1" w:themeShade="BF"/>
+          <w:sz w:val="24"/>
+          <w:szCs w:val="24"/>
+          <w:lang w:val="en-US"/>
+        </w:rPr>
+        <w:t>experience.date</w:t>
+      </w:r>
+      <w:proofErr w:type="spellEnd"/>
+      <w:r>
+        <w:rPr>
+          <w:rFonts w:ascii="Arial" w:hAnsi="Arial" w:cs="Arial"/>
+          <w:color w:val="BFBFBF" w:themeColor="background1" w:themeShade="BF"/>
+          <w:sz w:val="24"/>
+          <w:szCs w:val="24"/>
+          <w:lang w:val="en-US"/>
+        </w:rPr>
+        <w:t>}}</w:t>
       </w:r>
     </w:p>
     <w:p>
@@ -421,7 +534,17 @@
           <w:szCs w:val="24"/>
           <w:lang w:val="en-US"/>
         </w:rPr>
-        <w:t>{{ experience.</w:t>
+        <w:t>{{</w:t>
+      </w:r>
+      <w:proofErr w:type="spellStart"/>
+      <w:r>
+        <w:rPr>
+          <w:rFonts w:ascii="Arial" w:hAnsi="Arial" w:cs="Arial"/>
+          <w:sz w:val="24"/>
+          <w:szCs w:val="24"/>
+          <w:lang w:val="en-US"/>
+        </w:rPr>
+        <w:t>experience.</w:t>
       </w:r>
       <w:r>
         <w:rPr>
@@ -432,6 +555,7 @@
         </w:rPr>
         <w:t>description</w:t>
       </w:r>
+      <w:proofErr w:type="spellEnd"/>
       <w:r>
         <w:rPr>
           <w:rFonts w:ascii="Arial" w:hAnsi="Arial" w:cs="Arial"/>
@@ -448,7 +572,27 @@
           <w:szCs w:val="24"/>
           <w:lang w:val="en-US"/>
         </w:rPr>
-        <w:t xml:space="preserve"> {% endfor %}</w:t>
+        <w:t xml:space="preserve"> {% </w:t>
+      </w:r>
+      <w:proofErr w:type="spellStart"/>
+      <w:r>
+        <w:rPr>
+          <w:rFonts w:ascii="Arial" w:hAnsi="Arial" w:cs="Arial"/>
+          <w:sz w:val="24"/>
+          <w:szCs w:val="24"/>
+          <w:lang w:val="en-US"/>
+        </w:rPr>
+        <w:t>endfor</w:t>
+      </w:r>
+      <w:proofErr w:type="spellEnd"/>
+      <w:r>
+        <w:rPr>
+          <w:rFonts w:ascii="Arial" w:hAnsi="Arial" w:cs="Arial"/>
+          <w:sz w:val="24"/>
+          <w:szCs w:val="24"/>
+          <w:lang w:val="en-US"/>
+        </w:rPr>
+        <w:t xml:space="preserve"> %}</w:t>
       </w:r>
     </w:p>
     <w:p>
@@ -483,39 +627,51 @@
         <w:spacing w:after="0"/>
         <w:rPr>
           <w:rFonts w:ascii="Arial" w:hAnsi="Arial" w:cs="Arial"/>
+          <w:b/>
+          <w:sz w:val="24"/>
+          <w:szCs w:val="24"/>
+          <w:lang w:val="en-US"/>
+        </w:rPr>
+      </w:pPr>
+      <w:r>
+        <w:rPr>
+          <w:rFonts w:ascii="Arial" w:hAnsi="Arial" w:cs="Arial"/>
+          <w:sz w:val="24"/>
+          <w:szCs w:val="24"/>
+          <w:lang w:val="en-US"/>
+        </w:rPr>
+        <w:t xml:space="preserve">{% for school in </w:t>
+      </w:r>
+      <w:r>
+        <w:rPr>
+          <w:rFonts w:ascii="Arial" w:hAnsi="Arial" w:cs="Arial"/>
+          <w:sz w:val="24"/>
+          <w:szCs w:val="24"/>
+          <w:lang w:val="en-US"/>
+        </w:rPr>
+        <w:t xml:space="preserve">education </w:t>
+      </w:r>
+      <w:r>
+        <w:rPr>
+          <w:rFonts w:ascii="Arial" w:hAnsi="Arial" w:cs="Arial"/>
+          <w:b/>
+          <w:sz w:val="24"/>
+          <w:szCs w:val="24"/>
+          <w:lang w:val="en-US"/>
+        </w:rPr>
+        <w:t>%}</w:t>
+      </w:r>
+    </w:p>
+    <w:p>
+      <w:pPr>
+        <w:spacing w:after="0"/>
+        <w:rPr>
+          <w:rFonts w:ascii="Arial" w:hAnsi="Arial" w:cs="Arial"/>
           <w:sz w:val="26"/>
           <w:szCs w:val="26"/>
           <w:lang w:val="en-US"/>
         </w:rPr>
       </w:pPr>
-      <w:r>
-        <w:rPr>
-          <w:rFonts w:ascii="Arial" w:hAnsi="Arial" w:cs="Arial"/>
-          <w:sz w:val="24"/>
-          <w:szCs w:val="24"/>
-          <w:lang w:val="en-US"/>
-        </w:rPr>
-        <w:t xml:space="preserve">{% for school in </w:t>
-      </w:r>
-      <w:r>
-        <w:rPr>
-          <w:rFonts w:ascii="Arial" w:hAnsi="Arial" w:cs="Arial"/>
-          <w:sz w:val="24"/>
-          <w:szCs w:val="24"/>
-          <w:lang w:val="en-US"/>
-        </w:rPr>
-        <w:t xml:space="preserve">education </w:t>
-      </w:r>
-      <w:r>
-        <w:rPr>
-          <w:rFonts w:ascii="Arial" w:hAnsi="Arial" w:cs="Arial"/>
-          <w:b/>
-          <w:sz w:val="24"/>
-          <w:szCs w:val="24"/>
-          <w:lang w:val="en-US"/>
-        </w:rPr>
-        <w:t>%}</w:t>
-      </w:r>
       <w:r>
         <w:rPr>
           <w:rFonts w:ascii="Arial" w:hAnsi="Arial" w:cs="Arial"/>
@@ -524,8 +680,9 @@
           <w:szCs w:val="26"/>
           <w:lang w:val="en-US"/>
         </w:rPr>
-        <w:t>{{ school.</w:t>
-      </w:r>
+        <w:t>{{</w:t>
+      </w:r>
+      <w:proofErr w:type="spellStart"/>
       <w:r>
         <w:rPr>
           <w:rFonts w:ascii="Arial" w:hAnsi="Arial" w:cs="Arial"/>
@@ -534,7 +691,7 @@
           <w:szCs w:val="26"/>
           <w:lang w:val="en-US"/>
         </w:rPr>
-        <w:t>type</w:t>
+        <w:t>school.</w:t>
       </w:r>
       <w:r>
         <w:rPr>
@@ -544,7 +701,18 @@
           <w:szCs w:val="26"/>
           <w:lang w:val="en-US"/>
         </w:rPr>
-        <w:t xml:space="preserve"> }}</w:t>
+        <w:t>type</w:t>
+      </w:r>
+      <w:proofErr w:type="spellEnd"/>
+      <w:r>
+        <w:rPr>
+          <w:rFonts w:ascii="Arial" w:hAnsi="Arial" w:cs="Arial"/>
+          <w:b/>
+          <w:sz w:val="26"/>
+          <w:szCs w:val="26"/>
+          <w:lang w:val="en-US"/>
+        </w:rPr>
+        <w:t>}}</w:t>
       </w:r>
     </w:p>
     <w:p>
@@ -566,8 +734,9 @@
           <w:szCs w:val="24"/>
           <w:lang w:val="en-US"/>
         </w:rPr>
-        <w:t xml:space="preserve">{{ </w:t>
-      </w:r>
+        <w:t>{{</w:t>
+      </w:r>
+      <w:proofErr w:type="spellStart"/>
       <w:r>
         <w:rPr>
           <w:rFonts w:ascii="Arial" w:hAnsi="Arial" w:cs="Arial"/>
@@ -601,6 +770,7 @@
         </w:rPr>
         <w:t>name</w:t>
       </w:r>
+      <w:proofErr w:type="spellEnd"/>
       <w:r>
         <w:rPr>
           <w:rFonts w:ascii="Arial" w:hAnsi="Arial" w:cs="Arial"/>
@@ -609,13 +779,15 @@
           <w:szCs w:val="24"/>
           <w:lang w:val="en-US"/>
         </w:rPr>
-        <w:t xml:space="preserve"> }}</w:t>
+        <w:t>}}</w:t>
       </w:r>
     </w:p>
     <w:p>
       <w:pPr>
-        <w:rPr>
-          <w:rFonts w:ascii="Arial" w:hAnsi="Arial" w:cs="Arial"/>
+        <w:spacing w:after="0"/>
+        <w:rPr>
+          <w:rFonts w:ascii="Arial" w:hAnsi="Arial" w:cs="Arial"/>
+          <w:color w:val="808080" w:themeColor="background1" w:themeShade="80"/>
           <w:sz w:val="24"/>
           <w:szCs w:val="24"/>
           <w:lang w:val="en-US"/>
@@ -629,8 +801,9 @@
           <w:szCs w:val="24"/>
           <w:lang w:val="en-US"/>
         </w:rPr>
-        <w:t xml:space="preserve">{{ </w:t>
-      </w:r>
+        <w:t>{{</w:t>
+      </w:r>
+      <w:proofErr w:type="spellStart"/>
       <w:r>
         <w:rPr>
           <w:rFonts w:ascii="Arial" w:hAnsi="Arial" w:cs="Arial"/>
@@ -651,8 +824,7 @@
         </w:rPr>
         <w:t>date</w:t>
       </w:r>
-      <w:bookmarkStart w:id="0" w:name="_GoBack"/>
-      <w:bookmarkEnd w:id="0"/>
+      <w:proofErr w:type="spellEnd"/>
       <w:r>
         <w:rPr>
           <w:rFonts w:ascii="Arial" w:hAnsi="Arial" w:cs="Arial"/>
@@ -671,13 +843,75 @@
           <w:szCs w:val="24"/>
           <w:lang w:val="en-US"/>
         </w:rPr>
-        <w:t>{% endfor %}</w:t>
+        <w:t xml:space="preserve">{% </w:t>
+      </w:r>
+      <w:proofErr w:type="spellStart"/>
+      <w:r>
+        <w:rPr>
+          <w:rFonts w:ascii="Arial" w:hAnsi="Arial" w:cs="Arial"/>
+          <w:color w:val="808080" w:themeColor="background1" w:themeShade="80"/>
+          <w:sz w:val="24"/>
+          <w:szCs w:val="24"/>
+          <w:lang w:val="en-US"/>
+        </w:rPr>
+        <w:t>endfor</w:t>
+      </w:r>
+      <w:proofErr w:type="spellEnd"/>
+      <w:r>
+        <w:rPr>
+          <w:rFonts w:ascii="Arial" w:hAnsi="Arial" w:cs="Arial"/>
+          <w:color w:val="808080" w:themeColor="background1" w:themeShade="80"/>
+          <w:sz w:val="24"/>
+          <w:szCs w:val="24"/>
+          <w:lang w:val="en-US"/>
+        </w:rPr>
+        <w:t xml:space="preserve"> %}</w:t>
       </w:r>
     </w:p>
     <w:p>
       <w:pPr>
+        <w:spacing w:after="0"/>
+        <w:rPr>
+          <w:rFonts w:ascii="Arial" w:hAnsi="Arial" w:cs="Arial"/>
+          <w:sz w:val="24"/>
+          <w:szCs w:val="24"/>
+          <w:lang w:val="en-US"/>
+        </w:rPr>
+      </w:pPr>
+      <w:r>
+        <w:rPr>
+          <w:rFonts w:ascii="Arial" w:hAnsi="Arial" w:cs="Arial"/>
+          <w:sz w:val="24"/>
+          <w:szCs w:val="24"/>
+          <w:lang w:val="en-US"/>
+        </w:rPr>
+        <w:t xml:space="preserve">{% if </w:t>
+      </w:r>
+      <w:proofErr w:type="spellStart"/>
+      <w:r>
+        <w:rPr>
+          <w:rFonts w:ascii="Arial" w:hAnsi="Arial" w:cs="Arial"/>
+          <w:sz w:val="24"/>
+          <w:szCs w:val="24"/>
+          <w:lang w:val="en-US"/>
+        </w:rPr>
+        <w:t>informations</w:t>
+      </w:r>
+      <w:proofErr w:type="spellEnd"/>
+      <w:r>
+        <w:rPr>
+          <w:rFonts w:ascii="Arial" w:hAnsi="Arial" w:cs="Arial"/>
+          <w:sz w:val="24"/>
+          <w:szCs w:val="24"/>
+          <w:lang w:val="en-US"/>
+        </w:rPr>
+        <w:t xml:space="preserve"> %}</w:t>
+      </w:r>
+    </w:p>
+    <w:p>
+      <w:pPr>
         <w:pStyle w:val="IntenseQuote"/>
-        <w:spacing w:after="0"/>
+        <w:spacing w:before="100" w:beforeAutospacing="1" w:after="0"/>
         <w:ind w:left="0"/>
         <w:rPr>
           <w:rStyle w:val="SubtleReference"/>
@@ -699,8 +933,24 @@
           <w:u w:val="none"/>
           <w:lang w:val="en-US"/>
         </w:rPr>
-        <w:t>Additional informations</w:t>
-      </w:r>
+        <w:t xml:space="preserve">Additional </w:t>
+      </w:r>
+      <w:proofErr w:type="spellStart"/>
+      <w:r>
+        <w:rPr>
+          <w:rStyle w:val="SubtleReference"/>
+          <w:rFonts w:ascii="Arial" w:hAnsi="Arial" w:cs="Arial"/>
+          <w:i w:val="0"/>
+          <w:sz w:val="28"/>
+          <w:szCs w:val="28"/>
+          <w:u w:val="none"/>
+          <w:lang w:val="en-US"/>
+        </w:rPr>
+        <w:t>informations</w:t>
+      </w:r>
+      <w:bookmarkStart w:id="0" w:name="_GoBack"/>
+      <w:bookmarkEnd w:id="0"/>
+      <w:proofErr w:type="spellEnd"/>
     </w:p>
     <w:p>
       <w:pPr>
@@ -719,7 +969,27 @@
           <w:szCs w:val="24"/>
           <w:lang w:val="en-US"/>
         </w:rPr>
-        <w:t>{% for information in informations %}</w:t>
+        <w:t xml:space="preserve">{% for information in </w:t>
+      </w:r>
+      <w:proofErr w:type="spellStart"/>
+      <w:r>
+        <w:rPr>
+          <w:rFonts w:ascii="Arial" w:hAnsi="Arial" w:cs="Arial"/>
+          <w:sz w:val="24"/>
+          <w:szCs w:val="24"/>
+          <w:lang w:val="en-US"/>
+        </w:rPr>
+        <w:t>informations</w:t>
+      </w:r>
+      <w:proofErr w:type="spellEnd"/>
+      <w:r>
+        <w:rPr>
+          <w:rFonts w:ascii="Arial" w:hAnsi="Arial" w:cs="Arial"/>
+          <w:sz w:val="24"/>
+          <w:szCs w:val="24"/>
+          <w:lang w:val="en-US"/>
+        </w:rPr>
+        <w:t xml:space="preserve"> %}</w:t>
       </w:r>
     </w:p>
     <w:p>
@@ -752,7 +1022,66 @@
           <w:szCs w:val="24"/>
           <w:lang w:val="en-US"/>
         </w:rPr>
-        <w:t xml:space="preserve"> {% endfor %}</w:t>
+        <w:t xml:space="preserve"> {% </w:t>
+      </w:r>
+      <w:proofErr w:type="spellStart"/>
+      <w:r>
+        <w:rPr>
+          <w:rFonts w:ascii="Arial" w:hAnsi="Arial" w:cs="Arial"/>
+          <w:sz w:val="24"/>
+          <w:szCs w:val="24"/>
+          <w:lang w:val="en-US"/>
+        </w:rPr>
+        <w:t>endfor</w:t>
+      </w:r>
+      <w:proofErr w:type="spellEnd"/>
+      <w:r>
+        <w:rPr>
+          <w:rFonts w:ascii="Arial" w:hAnsi="Arial" w:cs="Arial"/>
+          <w:sz w:val="24"/>
+          <w:szCs w:val="24"/>
+          <w:lang w:val="en-US"/>
+        </w:rPr>
+        <w:t xml:space="preserve"> %}</w:t>
+      </w:r>
+    </w:p>
+    <w:p>
+      <w:pPr>
+        <w:rPr>
+          <w:rFonts w:ascii="Arial" w:hAnsi="Arial" w:cs="Arial"/>
+          <w:sz w:val="24"/>
+          <w:szCs w:val="24"/>
+          <w:lang w:val="en-US"/>
+        </w:rPr>
+      </w:pPr>
+      <w:r>
+        <w:rPr>
+          <w:rFonts w:ascii="Arial" w:hAnsi="Arial" w:cs="Arial"/>
+          <w:sz w:val="24"/>
+          <w:szCs w:val="24"/>
+          <w:lang w:val="en-US"/>
+        </w:rPr>
+        <w:t xml:space="preserve">{% </w:t>
+      </w:r>
+      <w:proofErr w:type="spellStart"/>
+      <w:r>
+        <w:rPr>
+          <w:rFonts w:ascii="Arial" w:hAnsi="Arial" w:cs="Arial"/>
+          <w:sz w:val="24"/>
+          <w:szCs w:val="24"/>
+          <w:lang w:val="en-US"/>
+        </w:rPr>
+        <w:t>endif</w:t>
+      </w:r>
+      <w:proofErr w:type="spellEnd"/>
+      <w:r>
+        <w:rPr>
+          <w:rFonts w:ascii="Arial" w:hAnsi="Arial" w:cs="Arial"/>
+          <w:sz w:val="24"/>
+          <w:szCs w:val="24"/>
+          <w:lang w:val="en-US"/>
+        </w:rPr>
+        <w:t xml:space="preserve"> %}</w:t>
       </w:r>
     </w:p>
     <w:sectPr>
@@ -2480,7 +2809,7 @@
 </file>
 
 <file path=customXml/itemProps1.xml><?xml version="1.0" encoding="utf-8"?>
-<ds:datastoreItem xmlns:ds="http://schemas.openxmlformats.org/officeDocument/2006/customXml" ds:itemID="{B8AADE8D-AC52-4F7D-BF44-131BF723FCEB}">
+<ds:datastoreItem xmlns:ds="http://schemas.openxmlformats.org/officeDocument/2006/customXml" ds:itemID="{411D29F8-8D65-46CB-A1AF-6CB958750701}">
   <ds:schemaRefs>
     <ds:schemaRef ds:uri="http://schemas.openxmlformats.org/officeDocument/2006/bibliography"/>
   </ds:schemaRefs>

</xml_diff>

<commit_message>
fixed some minor backend bugs, improved the resume template, added step by step form with progress bar, added success page
</commit_message>
<xml_diff>
--- a/static/media/resume_template1.docx
+++ b/static/media/resume_template1.docx
@@ -105,7 +105,6 @@
         <w:rPr>
           <w:rStyle w:val="SubtleReference"/>
           <w:rFonts w:ascii="Arial" w:hAnsi="Arial" w:cs="Arial"/>
-          <w:i w:val="0"/>
           <w:sz w:val="28"/>
           <w:szCs w:val="28"/>
           <w:u w:val="none"/>
@@ -117,7 +116,6 @@
         <w:rPr>
           <w:rStyle w:val="SubtleReference"/>
           <w:rFonts w:ascii="Arial" w:hAnsi="Arial" w:cs="Arial"/>
-          <w:i w:val="0"/>
           <w:sz w:val="28"/>
           <w:szCs w:val="28"/>
           <w:u w:val="none"/>
@@ -129,7 +127,6 @@
         <w:rPr>
           <w:rStyle w:val="SubtleReference"/>
           <w:rFonts w:ascii="Arial" w:hAnsi="Arial" w:cs="Arial"/>
-          <w:i w:val="0"/>
           <w:sz w:val="28"/>
           <w:szCs w:val="28"/>
           <w:u w:val="none"/>
@@ -142,7 +139,6 @@
         <w:rPr>
           <w:rStyle w:val="SubtleReference"/>
           <w:rFonts w:ascii="Arial" w:hAnsi="Arial" w:cs="Arial"/>
-          <w:i w:val="0"/>
           <w:sz w:val="28"/>
           <w:szCs w:val="28"/>
           <w:u w:val="none"/>
@@ -190,7 +186,6 @@
         <w:ind w:left="0"/>
         <w:rPr>
           <w:rFonts w:ascii="Arial" w:hAnsi="Arial" w:cs="Arial"/>
-          <w:i w:val="0"/>
           <w:smallCaps/>
           <w:color w:val="C0504D" w:themeColor="accent2"/>
           <w:sz w:val="28"/>
@@ -202,25 +197,12 @@
         <w:rPr>
           <w:rStyle w:val="SubtleReference"/>
           <w:rFonts w:ascii="Arial" w:hAnsi="Arial" w:cs="Arial"/>
-          <w:i w:val="0"/>
           <w:sz w:val="28"/>
           <w:szCs w:val="28"/>
           <w:u w:val="none"/>
           <w:lang w:val="en-US"/>
         </w:rPr>
-        <w:t>Core competences</w:t>
-      </w:r>
-      <w:r>
-        <w:rPr>
-          <w:rStyle w:val="SubtleReference"/>
-          <w:rFonts w:ascii="Arial" w:hAnsi="Arial" w:cs="Arial"/>
-          <w:i w:val="0"/>
-          <w:sz w:val="28"/>
-          <w:szCs w:val="28"/>
-          <w:u w:val="none"/>
-          <w:lang w:val="en-US"/>
-        </w:rPr>
-        <w:t xml:space="preserve"> </w:t>
+        <w:t xml:space="preserve">Core competences </w:t>
       </w:r>
     </w:p>
     <w:p>
@@ -251,6 +233,7 @@
           <w:ilvl w:val="0"/>
           <w:numId w:val="5"/>
         </w:numPr>
+        <w:ind w:left="927"/>
         <w:rPr>
           <w:rFonts w:ascii="Arial" w:hAnsi="Arial" w:cs="Arial"/>
           <w:sz w:val="24"/>
@@ -305,7 +288,6 @@
         <w:rPr>
           <w:rStyle w:val="SubtleReference"/>
           <w:rFonts w:ascii="Arial" w:hAnsi="Arial" w:cs="Arial"/>
-          <w:i w:val="0"/>
           <w:sz w:val="28"/>
           <w:szCs w:val="28"/>
           <w:u w:val="none"/>
@@ -316,7 +298,6 @@
         <w:rPr>
           <w:rStyle w:val="SubtleReference"/>
           <w:rFonts w:ascii="Arial" w:hAnsi="Arial" w:cs="Arial"/>
-          <w:i w:val="0"/>
           <w:sz w:val="28"/>
           <w:szCs w:val="28"/>
           <w:u w:val="none"/>
@@ -385,7 +366,7 @@
           <w:szCs w:val="26"/>
           <w:lang w:val="en-US"/>
         </w:rPr>
-        <w:t>experience.job</w:t>
+        <w:t>experience.</w:t>
       </w:r>
       <w:r>
         <w:rPr>
@@ -395,7 +376,7 @@
           <w:szCs w:val="26"/>
           <w:lang w:val="en-US"/>
         </w:rPr>
-        <w:t>_title</w:t>
+        <w:t>company</w:t>
       </w:r>
       <w:proofErr w:type="spellEnd"/>
       <w:r>
@@ -411,19 +392,18 @@
     </w:p>
     <w:p>
       <w:pPr>
-        <w:spacing w:after="0"/>
-        <w:rPr>
-          <w:rFonts w:ascii="Arial" w:hAnsi="Arial" w:cs="Arial"/>
-          <w:color w:val="BFBFBF" w:themeColor="background1" w:themeShade="BF"/>
-          <w:sz w:val="24"/>
-          <w:szCs w:val="24"/>
-          <w:lang w:val="en-US"/>
-        </w:rPr>
-      </w:pPr>
-      <w:r>
-        <w:rPr>
-          <w:rFonts w:ascii="Arial" w:hAnsi="Arial" w:cs="Arial"/>
-          <w:color w:val="BFBFBF" w:themeColor="background1" w:themeShade="BF"/>
+        <w:rPr>
+          <w:rFonts w:ascii="Arial" w:hAnsi="Arial" w:cs="Arial"/>
+          <w:i/>
+          <w:sz w:val="24"/>
+          <w:szCs w:val="24"/>
+          <w:lang w:val="en-US"/>
+        </w:rPr>
+      </w:pPr>
+      <w:r>
+        <w:rPr>
+          <w:rFonts w:ascii="Arial" w:hAnsi="Arial" w:cs="Arial"/>
+          <w:i/>
           <w:sz w:val="24"/>
           <w:szCs w:val="24"/>
           <w:lang w:val="en-US"/>
@@ -434,8 +414,7 @@
       <w:r>
         <w:rPr>
           <w:rFonts w:ascii="Arial" w:hAnsi="Arial" w:cs="Arial"/>
-          <w:b/>
-          <w:color w:val="BFBFBF" w:themeColor="background1" w:themeShade="BF"/>
+          <w:i/>
           <w:sz w:val="24"/>
           <w:szCs w:val="24"/>
           <w:lang w:val="en-US"/>
@@ -445,19 +424,28 @@
       <w:r>
         <w:rPr>
           <w:rFonts w:ascii="Arial" w:hAnsi="Arial" w:cs="Arial"/>
-          <w:b/>
-          <w:color w:val="BFBFBF" w:themeColor="background1" w:themeShade="BF"/>
-          <w:sz w:val="24"/>
-          <w:szCs w:val="24"/>
-          <w:lang w:val="en-US"/>
-        </w:rPr>
-        <w:t>.company</w:t>
+          <w:i/>
+          <w:sz w:val="24"/>
+          <w:szCs w:val="24"/>
+          <w:lang w:val="en-US"/>
+        </w:rPr>
+        <w:t>.</w:t>
+      </w:r>
+      <w:r>
+        <w:rPr>
+          <w:rFonts w:ascii="Arial" w:hAnsi="Arial" w:cs="Arial"/>
+          <w:i/>
+          <w:sz w:val="24"/>
+          <w:szCs w:val="24"/>
+          <w:lang w:val="en-US"/>
+        </w:rPr>
+        <w:t>job_title</w:t>
       </w:r>
       <w:proofErr w:type="spellEnd"/>
       <w:r>
         <w:rPr>
           <w:rFonts w:ascii="Arial" w:hAnsi="Arial" w:cs="Arial"/>
-          <w:color w:val="BFBFBF" w:themeColor="background1" w:themeShade="BF"/>
+          <w:i/>
           <w:sz w:val="24"/>
           <w:szCs w:val="24"/>
           <w:lang w:val="en-US"/>
@@ -467,28 +455,68 @@
       <w:r>
         <w:rPr>
           <w:rFonts w:ascii="Arial" w:hAnsi="Arial" w:cs="Arial"/>
-          <w:color w:val="BFBFBF" w:themeColor="background1" w:themeShade="BF"/>
+          <w:i/>
           <w:sz w:val="24"/>
           <w:szCs w:val="24"/>
           <w:lang w:val="en-US"/>
         </w:rPr>
         <w:t>}</w:t>
+      </w:r>
+      <w:r>
+        <w:rPr>
+          <w:rFonts w:ascii="Arial" w:hAnsi="Arial" w:cs="Arial"/>
+          <w:i/>
+          <w:sz w:val="24"/>
+          <w:szCs w:val="24"/>
+          <w:lang w:val="en-US"/>
+        </w:rPr>
+        <w:t xml:space="preserve"> </w:t>
+      </w:r>
+      <w:r>
+        <w:rPr>
+          <w:rFonts w:ascii="Arial" w:hAnsi="Arial" w:cs="Arial"/>
+          <w:i/>
+          <w:sz w:val="24"/>
+          <w:szCs w:val="24"/>
+          <w:lang w:val="en-US"/>
+        </w:rPr>
+        <w:t>{{</w:t>
+      </w:r>
+      <w:proofErr w:type="spellStart"/>
+      <w:r>
+        <w:rPr>
+          <w:rFonts w:ascii="Arial" w:hAnsi="Arial" w:cs="Arial"/>
+          <w:i/>
+          <w:sz w:val="24"/>
+          <w:szCs w:val="24"/>
+          <w:lang w:val="en-US"/>
+        </w:rPr>
+        <w:t>experience.date</w:t>
+      </w:r>
+      <w:proofErr w:type="spellEnd"/>
+      <w:r>
+        <w:rPr>
+          <w:rFonts w:ascii="Arial" w:hAnsi="Arial" w:cs="Arial"/>
+          <w:i/>
+          <w:sz w:val="24"/>
+          <w:szCs w:val="24"/>
+          <w:lang w:val="en-US"/>
+        </w:rPr>
+        <w:t>}}</w:t>
       </w:r>
     </w:p>
     <w:p>
       <w:pPr>
         <w:rPr>
           <w:rFonts w:ascii="Arial" w:hAnsi="Arial" w:cs="Arial"/>
-          <w:color w:val="BFBFBF" w:themeColor="background1" w:themeShade="BF"/>
-          <w:sz w:val="24"/>
-          <w:szCs w:val="24"/>
-          <w:lang w:val="en-US"/>
-        </w:rPr>
-      </w:pPr>
-      <w:r>
-        <w:rPr>
-          <w:rFonts w:ascii="Arial" w:hAnsi="Arial" w:cs="Arial"/>
-          <w:color w:val="BFBFBF" w:themeColor="background1" w:themeShade="BF"/>
+          <w:sz w:val="24"/>
+          <w:szCs w:val="24"/>
+          <w:lang w:val="en-US"/>
+        </w:rPr>
+      </w:pPr>
+      <w:r>
+        <w:rPr>
+          <w:rFonts w:ascii="Arial" w:hAnsi="Arial" w:cs="Arial"/>
           <w:sz w:val="24"/>
           <w:szCs w:val="24"/>
           <w:lang w:val="en-US"/>
@@ -499,110 +527,69 @@
       <w:r>
         <w:rPr>
           <w:rFonts w:ascii="Arial" w:hAnsi="Arial" w:cs="Arial"/>
-          <w:color w:val="BFBFBF" w:themeColor="background1" w:themeShade="BF"/>
-          <w:sz w:val="24"/>
-          <w:szCs w:val="24"/>
-          <w:lang w:val="en-US"/>
-        </w:rPr>
-        <w:t>experience.date</w:t>
+          <w:sz w:val="24"/>
+          <w:szCs w:val="24"/>
+          <w:lang w:val="en-US"/>
+        </w:rPr>
+        <w:t>experience.</w:t>
+      </w:r>
+      <w:r>
+        <w:rPr>
+          <w:rFonts w:ascii="Arial" w:hAnsi="Arial" w:cs="Arial"/>
+          <w:sz w:val="24"/>
+          <w:szCs w:val="24"/>
+          <w:lang w:val="en-US"/>
+        </w:rPr>
+        <w:t>description</w:t>
       </w:r>
       <w:proofErr w:type="spellEnd"/>
       <w:r>
         <w:rPr>
           <w:rFonts w:ascii="Arial" w:hAnsi="Arial" w:cs="Arial"/>
-          <w:color w:val="BFBFBF" w:themeColor="background1" w:themeShade="BF"/>
           <w:sz w:val="24"/>
           <w:szCs w:val="24"/>
           <w:lang w:val="en-US"/>
         </w:rPr>
         <w:t>}}</w:t>
+      </w:r>
+      <w:r>
+        <w:rPr>
+          <w:rFonts w:ascii="Arial" w:hAnsi="Arial" w:cs="Arial"/>
+          <w:sz w:val="24"/>
+          <w:szCs w:val="24"/>
+          <w:lang w:val="en-US"/>
+        </w:rPr>
+        <w:t xml:space="preserve"> {% </w:t>
+      </w:r>
+      <w:proofErr w:type="spellStart"/>
+      <w:r>
+        <w:rPr>
+          <w:rFonts w:ascii="Arial" w:hAnsi="Arial" w:cs="Arial"/>
+          <w:sz w:val="24"/>
+          <w:szCs w:val="24"/>
+          <w:lang w:val="en-US"/>
+        </w:rPr>
+        <w:t>endfor</w:t>
+      </w:r>
+      <w:proofErr w:type="spellEnd"/>
+      <w:r>
+        <w:rPr>
+          <w:rFonts w:ascii="Arial" w:hAnsi="Arial" w:cs="Arial"/>
+          <w:sz w:val="24"/>
+          <w:szCs w:val="24"/>
+          <w:lang w:val="en-US"/>
+        </w:rPr>
+        <w:t xml:space="preserve"> %}</w:t>
       </w:r>
     </w:p>
     <w:p>
       <w:pPr>
-        <w:rPr>
-          <w:rFonts w:ascii="Arial" w:hAnsi="Arial" w:cs="Arial"/>
-          <w:sz w:val="24"/>
-          <w:szCs w:val="24"/>
-          <w:lang w:val="en-US"/>
-        </w:rPr>
-      </w:pPr>
-      <w:r>
-        <w:rPr>
-          <w:rFonts w:ascii="Arial" w:hAnsi="Arial" w:cs="Arial"/>
-          <w:sz w:val="24"/>
-          <w:szCs w:val="24"/>
-          <w:lang w:val="en-US"/>
-        </w:rPr>
-        <w:t>{{</w:t>
-      </w:r>
-      <w:proofErr w:type="spellStart"/>
-      <w:r>
-        <w:rPr>
-          <w:rFonts w:ascii="Arial" w:hAnsi="Arial" w:cs="Arial"/>
-          <w:sz w:val="24"/>
-          <w:szCs w:val="24"/>
-          <w:lang w:val="en-US"/>
-        </w:rPr>
-        <w:t>experience.</w:t>
-      </w:r>
-      <w:r>
-        <w:rPr>
-          <w:rFonts w:ascii="Arial" w:hAnsi="Arial" w:cs="Arial"/>
-          <w:sz w:val="24"/>
-          <w:szCs w:val="24"/>
-          <w:lang w:val="en-US"/>
-        </w:rPr>
-        <w:t>description</w:t>
-      </w:r>
-      <w:proofErr w:type="spellEnd"/>
-      <w:r>
-        <w:rPr>
-          <w:rFonts w:ascii="Arial" w:hAnsi="Arial" w:cs="Arial"/>
-          <w:sz w:val="24"/>
-          <w:szCs w:val="24"/>
-          <w:lang w:val="en-US"/>
-        </w:rPr>
-        <w:t>}}</w:t>
-      </w:r>
-      <w:r>
-        <w:rPr>
-          <w:rFonts w:ascii="Arial" w:hAnsi="Arial" w:cs="Arial"/>
-          <w:sz w:val="24"/>
-          <w:szCs w:val="24"/>
-          <w:lang w:val="en-US"/>
-        </w:rPr>
-        <w:t xml:space="preserve"> {% </w:t>
-      </w:r>
-      <w:proofErr w:type="spellStart"/>
-      <w:r>
-        <w:rPr>
-          <w:rFonts w:ascii="Arial" w:hAnsi="Arial" w:cs="Arial"/>
-          <w:sz w:val="24"/>
-          <w:szCs w:val="24"/>
-          <w:lang w:val="en-US"/>
-        </w:rPr>
-        <w:t>endfor</w:t>
-      </w:r>
-      <w:proofErr w:type="spellEnd"/>
-      <w:r>
-        <w:rPr>
-          <w:rFonts w:ascii="Arial" w:hAnsi="Arial" w:cs="Arial"/>
-          <w:sz w:val="24"/>
-          <w:szCs w:val="24"/>
-          <w:lang w:val="en-US"/>
-        </w:rPr>
-        <w:t xml:space="preserve"> %}</w:t>
-      </w:r>
-    </w:p>
-    <w:p>
-      <w:pPr>
         <w:pStyle w:val="IntenseQuote"/>
+        <w:spacing w:after="0"/>
         <w:ind w:left="0"/>
         <w:rPr>
           <w:rStyle w:val="SubtleReference"/>
           <w:rFonts w:ascii="Arial" w:hAnsi="Arial" w:cs="Arial"/>
-          <w:i w:val="0"/>
           <w:sz w:val="28"/>
           <w:szCs w:val="28"/>
           <w:u w:val="none"/>
@@ -613,7 +600,6 @@
         <w:rPr>
           <w:rStyle w:val="SubtleReference"/>
           <w:rFonts w:ascii="Arial" w:hAnsi="Arial" w:cs="Arial"/>
-          <w:i w:val="0"/>
           <w:sz w:val="28"/>
           <w:szCs w:val="28"/>
           <w:u w:val="none"/>
@@ -667,49 +653,57 @@
         <w:spacing w:after="0"/>
         <w:rPr>
           <w:rFonts w:ascii="Arial" w:hAnsi="Arial" w:cs="Arial"/>
-          <w:sz w:val="26"/>
-          <w:szCs w:val="26"/>
-          <w:lang w:val="en-US"/>
-        </w:rPr>
-      </w:pPr>
+          <w:sz w:val="24"/>
+          <w:szCs w:val="24"/>
+          <w:lang w:val="en-US"/>
+        </w:rPr>
+      </w:pPr>
+      <w:r>
+        <w:rPr>
+          <w:rFonts w:ascii="Arial" w:hAnsi="Arial" w:cs="Arial"/>
+          <w:sz w:val="24"/>
+          <w:szCs w:val="24"/>
+          <w:lang w:val="en-US"/>
+        </w:rPr>
+        <w:t>{{</w:t>
+      </w:r>
+      <w:proofErr w:type="spellStart"/>
       <w:r>
         <w:rPr>
           <w:rFonts w:ascii="Arial" w:hAnsi="Arial" w:cs="Arial"/>
           <w:b/>
-          <w:sz w:val="26"/>
-          <w:szCs w:val="26"/>
-          <w:lang w:val="en-US"/>
-        </w:rPr>
-        <w:t>{{</w:t>
-      </w:r>
-      <w:proofErr w:type="spellStart"/>
+          <w:sz w:val="24"/>
+          <w:szCs w:val="24"/>
+          <w:lang w:val="en-US"/>
+        </w:rPr>
+        <w:t>school.</w:t>
+      </w:r>
       <w:r>
         <w:rPr>
           <w:rFonts w:ascii="Arial" w:hAnsi="Arial" w:cs="Arial"/>
           <w:b/>
-          <w:sz w:val="26"/>
-          <w:szCs w:val="26"/>
-          <w:lang w:val="en-US"/>
-        </w:rPr>
-        <w:t>school.</w:t>
+          <w:sz w:val="24"/>
+          <w:szCs w:val="24"/>
+          <w:lang w:val="en-US"/>
+        </w:rPr>
+        <w:t>school_</w:t>
       </w:r>
       <w:r>
         <w:rPr>
           <w:rFonts w:ascii="Arial" w:hAnsi="Arial" w:cs="Arial"/>
           <w:b/>
-          <w:sz w:val="26"/>
-          <w:szCs w:val="26"/>
-          <w:lang w:val="en-US"/>
-        </w:rPr>
-        <w:t>type</w:t>
+          <w:sz w:val="24"/>
+          <w:szCs w:val="24"/>
+          <w:lang w:val="en-US"/>
+        </w:rPr>
+        <w:t>name</w:t>
       </w:r>
       <w:proofErr w:type="spellEnd"/>
       <w:r>
         <w:rPr>
           <w:rFonts w:ascii="Arial" w:hAnsi="Arial" w:cs="Arial"/>
-          <w:b/>
-          <w:sz w:val="26"/>
-          <w:szCs w:val="26"/>
+          <w:sz w:val="24"/>
+          <w:szCs w:val="24"/>
           <w:lang w:val="en-US"/>
         </w:rPr>
         <w:t>}}</w:t>
@@ -720,16 +714,15 @@
         <w:spacing w:after="0"/>
         <w:rPr>
           <w:rFonts w:ascii="Arial" w:hAnsi="Arial" w:cs="Arial"/>
-          <w:color w:val="BFBFBF" w:themeColor="background1" w:themeShade="BF"/>
-          <w:sz w:val="24"/>
-          <w:szCs w:val="24"/>
-          <w:lang w:val="en-US"/>
-        </w:rPr>
-      </w:pPr>
-      <w:r>
-        <w:rPr>
-          <w:rFonts w:ascii="Arial" w:hAnsi="Arial" w:cs="Arial"/>
-          <w:color w:val="BFBFBF" w:themeColor="background1" w:themeShade="BF"/>
+          <w:sz w:val="24"/>
+          <w:szCs w:val="24"/>
+          <w:lang w:val="en-US"/>
+        </w:rPr>
+      </w:pPr>
+      <w:r>
+        <w:rPr>
+          <w:rFonts w:ascii="Arial" w:hAnsi="Arial" w:cs="Arial"/>
+          <w:i/>
           <w:sz w:val="24"/>
           <w:szCs w:val="24"/>
           <w:lang w:val="en-US"/>
@@ -740,8 +733,81 @@
       <w:r>
         <w:rPr>
           <w:rFonts w:ascii="Arial" w:hAnsi="Arial" w:cs="Arial"/>
-          <w:b/>
-          <w:color w:val="BFBFBF" w:themeColor="background1" w:themeShade="BF"/>
+          <w:i/>
+          <w:sz w:val="24"/>
+          <w:szCs w:val="24"/>
+          <w:lang w:val="en-US"/>
+        </w:rPr>
+        <w:t>school.degree</w:t>
+      </w:r>
+      <w:proofErr w:type="spellEnd"/>
+      <w:r>
+        <w:rPr>
+          <w:rFonts w:ascii="Arial" w:hAnsi="Arial" w:cs="Arial"/>
+          <w:i/>
+          <w:sz w:val="24"/>
+          <w:szCs w:val="24"/>
+          <w:lang w:val="en-US"/>
+        </w:rPr>
+        <w:t>}}</w:t>
+      </w:r>
+      <w:r>
+        <w:rPr>
+          <w:rFonts w:ascii="Arial" w:hAnsi="Arial" w:cs="Arial"/>
+          <w:i/>
+          <w:sz w:val="24"/>
+          <w:szCs w:val="24"/>
+          <w:lang w:val="en-US"/>
+        </w:rPr>
+        <w:t xml:space="preserve"> in {{</w:t>
+      </w:r>
+      <w:proofErr w:type="spellStart"/>
+      <w:r>
+        <w:rPr>
+          <w:rFonts w:ascii="Arial" w:hAnsi="Arial" w:cs="Arial"/>
+          <w:i/>
+          <w:sz w:val="24"/>
+          <w:szCs w:val="24"/>
+          <w:lang w:val="en-US"/>
+        </w:rPr>
+        <w:t>school.course</w:t>
+      </w:r>
+      <w:proofErr w:type="spellEnd"/>
+      <w:r>
+        <w:rPr>
+          <w:rFonts w:ascii="Arial" w:hAnsi="Arial" w:cs="Arial"/>
+          <w:i/>
+          <w:sz w:val="24"/>
+          <w:szCs w:val="24"/>
+          <w:lang w:val="en-US"/>
+        </w:rPr>
+        <w:t>}}</w:t>
+      </w:r>
+      <w:r>
+        <w:rPr>
+          <w:rFonts w:ascii="Arial" w:hAnsi="Arial" w:cs="Arial"/>
+          <w:i/>
+          <w:sz w:val="24"/>
+          <w:szCs w:val="24"/>
+          <w:lang w:val="en-US"/>
+        </w:rPr>
+        <w:t xml:space="preserve">, </w:t>
+      </w:r>
+      <w:r>
+        <w:rPr>
+          <w:rFonts w:ascii="Arial" w:hAnsi="Arial" w:cs="Arial"/>
+          <w:i/>
+          <w:sz w:val="24"/>
+          <w:szCs w:val="24"/>
+          <w:lang w:val="en-US"/>
+        </w:rPr>
+        <w:t>{{</w:t>
+      </w:r>
+      <w:proofErr w:type="spellStart"/>
+      <w:r>
+        <w:rPr>
+          <w:rFonts w:ascii="Arial" w:hAnsi="Arial" w:cs="Arial"/>
+          <w:i/>
           <w:sz w:val="24"/>
           <w:szCs w:val="24"/>
           <w:lang w:val="en-US"/>
@@ -751,245 +817,32 @@
       <w:r>
         <w:rPr>
           <w:rFonts w:ascii="Arial" w:hAnsi="Arial" w:cs="Arial"/>
-          <w:b/>
-          <w:color w:val="BFBFBF" w:themeColor="background1" w:themeShade="BF"/>
-          <w:sz w:val="24"/>
-          <w:szCs w:val="24"/>
-          <w:lang w:val="en-US"/>
-        </w:rPr>
-        <w:t>school_</w:t>
-      </w:r>
-      <w:r>
-        <w:rPr>
-          <w:rFonts w:ascii="Arial" w:hAnsi="Arial" w:cs="Arial"/>
-          <w:b/>
-          <w:color w:val="BFBFBF" w:themeColor="background1" w:themeShade="BF"/>
-          <w:sz w:val="24"/>
-          <w:szCs w:val="24"/>
-          <w:lang w:val="en-US"/>
-        </w:rPr>
-        <w:t>name</w:t>
+          <w:i/>
+          <w:sz w:val="24"/>
+          <w:szCs w:val="24"/>
+          <w:lang w:val="en-US"/>
+        </w:rPr>
+        <w:t>date</w:t>
       </w:r>
       <w:proofErr w:type="spellEnd"/>
       <w:r>
         <w:rPr>
           <w:rFonts w:ascii="Arial" w:hAnsi="Arial" w:cs="Arial"/>
-          <w:color w:val="BFBFBF" w:themeColor="background1" w:themeShade="BF"/>
+          <w:i/>
           <w:sz w:val="24"/>
           <w:szCs w:val="24"/>
           <w:lang w:val="en-US"/>
         </w:rPr>
         <w:t>}}</w:t>
       </w:r>
-    </w:p>
-    <w:p>
-      <w:pPr>
-        <w:spacing w:after="0"/>
-        <w:rPr>
-          <w:rFonts w:ascii="Arial" w:hAnsi="Arial" w:cs="Arial"/>
-          <w:color w:val="808080" w:themeColor="background1" w:themeShade="80"/>
-          <w:sz w:val="24"/>
-          <w:szCs w:val="24"/>
-          <w:lang w:val="en-US"/>
-        </w:rPr>
-      </w:pPr>
-      <w:r>
-        <w:rPr>
-          <w:rFonts w:ascii="Arial" w:hAnsi="Arial" w:cs="Arial"/>
-          <w:color w:val="BFBFBF" w:themeColor="background1" w:themeShade="BF"/>
-          <w:sz w:val="24"/>
-          <w:szCs w:val="24"/>
-          <w:lang w:val="en-US"/>
-        </w:rPr>
-        <w:t>{{</w:t>
-      </w:r>
-      <w:proofErr w:type="spellStart"/>
-      <w:r>
-        <w:rPr>
-          <w:rFonts w:ascii="Arial" w:hAnsi="Arial" w:cs="Arial"/>
-          <w:color w:val="BFBFBF" w:themeColor="background1" w:themeShade="BF"/>
-          <w:sz w:val="24"/>
-          <w:szCs w:val="24"/>
-          <w:lang w:val="en-US"/>
-        </w:rPr>
-        <w:t>school.</w:t>
-      </w:r>
-      <w:r>
-        <w:rPr>
-          <w:rFonts w:ascii="Arial" w:hAnsi="Arial" w:cs="Arial"/>
-          <w:color w:val="BFBFBF" w:themeColor="background1" w:themeShade="BF"/>
-          <w:sz w:val="24"/>
-          <w:szCs w:val="24"/>
-          <w:lang w:val="en-US"/>
-        </w:rPr>
-        <w:t>date</w:t>
-      </w:r>
-      <w:proofErr w:type="spellEnd"/>
-      <w:r>
-        <w:rPr>
-          <w:rFonts w:ascii="Arial" w:hAnsi="Arial" w:cs="Arial"/>
-          <w:color w:val="BFBFBF" w:themeColor="background1" w:themeShade="BF"/>
-          <w:sz w:val="24"/>
-          <w:szCs w:val="24"/>
-          <w:lang w:val="en-US"/>
-        </w:rPr>
-        <w:t xml:space="preserve">}} </w:t>
-      </w:r>
-      <w:r>
-        <w:rPr>
-          <w:rFonts w:ascii="Arial" w:hAnsi="Arial" w:cs="Arial"/>
-          <w:color w:val="808080" w:themeColor="background1" w:themeShade="80"/>
-          <w:sz w:val="24"/>
-          <w:szCs w:val="24"/>
-          <w:lang w:val="en-US"/>
-        </w:rPr>
-        <w:t xml:space="preserve">{% </w:t>
-      </w:r>
-      <w:proofErr w:type="spellStart"/>
-      <w:r>
-        <w:rPr>
-          <w:rFonts w:ascii="Arial" w:hAnsi="Arial" w:cs="Arial"/>
-          <w:color w:val="808080" w:themeColor="background1" w:themeShade="80"/>
-          <w:sz w:val="24"/>
-          <w:szCs w:val="24"/>
-          <w:lang w:val="en-US"/>
-        </w:rPr>
-        <w:t>endfor</w:t>
-      </w:r>
-      <w:proofErr w:type="spellEnd"/>
-      <w:r>
-        <w:rPr>
-          <w:rFonts w:ascii="Arial" w:hAnsi="Arial" w:cs="Arial"/>
-          <w:color w:val="808080" w:themeColor="background1" w:themeShade="80"/>
-          <w:sz w:val="24"/>
-          <w:szCs w:val="24"/>
-          <w:lang w:val="en-US"/>
-        </w:rPr>
-        <w:t xml:space="preserve"> %}</w:t>
-      </w:r>
-    </w:p>
-    <w:p>
-      <w:pPr>
-        <w:spacing w:after="0"/>
-        <w:rPr>
-          <w:rFonts w:ascii="Arial" w:hAnsi="Arial" w:cs="Arial"/>
-          <w:sz w:val="24"/>
-          <w:szCs w:val="24"/>
-          <w:lang w:val="en-US"/>
-        </w:rPr>
-      </w:pPr>
-      <w:r>
-        <w:rPr>
-          <w:rFonts w:ascii="Arial" w:hAnsi="Arial" w:cs="Arial"/>
-          <w:sz w:val="24"/>
-          <w:szCs w:val="24"/>
-          <w:lang w:val="en-US"/>
-        </w:rPr>
-        <w:t xml:space="preserve">{% if </w:t>
-      </w:r>
-      <w:proofErr w:type="spellStart"/>
-      <w:r>
-        <w:rPr>
-          <w:rFonts w:ascii="Arial" w:hAnsi="Arial" w:cs="Arial"/>
-          <w:sz w:val="24"/>
-          <w:szCs w:val="24"/>
-          <w:lang w:val="en-US"/>
-        </w:rPr>
-        <w:t>informations</w:t>
-      </w:r>
-      <w:proofErr w:type="spellEnd"/>
-      <w:r>
-        <w:rPr>
-          <w:rFonts w:ascii="Arial" w:hAnsi="Arial" w:cs="Arial"/>
-          <w:sz w:val="24"/>
-          <w:szCs w:val="24"/>
-          <w:lang w:val="en-US"/>
-        </w:rPr>
-        <w:t xml:space="preserve"> %}</w:t>
-      </w:r>
-    </w:p>
-    <w:p>
-      <w:pPr>
-        <w:pStyle w:val="IntenseQuote"/>
-        <w:spacing w:before="100" w:beforeAutospacing="1" w:after="0"/>
-        <w:ind w:left="0"/>
-        <w:rPr>
-          <w:rStyle w:val="SubtleReference"/>
-          <w:rFonts w:ascii="Arial" w:hAnsi="Arial" w:cs="Arial"/>
-          <w:i w:val="0"/>
-          <w:sz w:val="28"/>
-          <w:szCs w:val="28"/>
-          <w:u w:val="none"/>
-          <w:lang w:val="en-US"/>
-        </w:rPr>
-      </w:pPr>
-      <w:r>
-        <w:rPr>
-          <w:rStyle w:val="SubtleReference"/>
-          <w:rFonts w:ascii="Arial" w:hAnsi="Arial" w:cs="Arial"/>
-          <w:i w:val="0"/>
-          <w:sz w:val="28"/>
-          <w:szCs w:val="28"/>
-          <w:u w:val="none"/>
-          <w:lang w:val="en-US"/>
-        </w:rPr>
-        <w:t xml:space="preserve">Additional </w:t>
-      </w:r>
-      <w:proofErr w:type="spellStart"/>
-      <w:r>
-        <w:rPr>
-          <w:rStyle w:val="SubtleReference"/>
-          <w:rFonts w:ascii="Arial" w:hAnsi="Arial" w:cs="Arial"/>
-          <w:i w:val="0"/>
-          <w:sz w:val="28"/>
-          <w:szCs w:val="28"/>
-          <w:u w:val="none"/>
-          <w:lang w:val="en-US"/>
-        </w:rPr>
-        <w:t>informations</w:t>
-      </w:r>
-      <w:bookmarkStart w:id="0" w:name="_GoBack"/>
-      <w:bookmarkEnd w:id="0"/>
-      <w:proofErr w:type="spellEnd"/>
-    </w:p>
-    <w:p>
-      <w:pPr>
-        <w:spacing w:after="0"/>
-        <w:rPr>
-          <w:rFonts w:ascii="Arial" w:hAnsi="Arial" w:cs="Arial"/>
-          <w:sz w:val="24"/>
-          <w:szCs w:val="24"/>
-          <w:lang w:val="en-US"/>
-        </w:rPr>
-      </w:pPr>
-      <w:r>
-        <w:rPr>
-          <w:rFonts w:ascii="Arial" w:hAnsi="Arial" w:cs="Arial"/>
-          <w:sz w:val="24"/>
-          <w:szCs w:val="24"/>
-          <w:lang w:val="en-US"/>
-        </w:rPr>
-        <w:t xml:space="preserve">{% for information in </w:t>
-      </w:r>
-      <w:proofErr w:type="spellStart"/>
-      <w:r>
-        <w:rPr>
-          <w:rFonts w:ascii="Arial" w:hAnsi="Arial" w:cs="Arial"/>
-          <w:sz w:val="24"/>
-          <w:szCs w:val="24"/>
-          <w:lang w:val="en-US"/>
-        </w:rPr>
-        <w:t>informations</w:t>
-      </w:r>
-      <w:proofErr w:type="spellEnd"/>
-      <w:r>
-        <w:rPr>
-          <w:rFonts w:ascii="Arial" w:hAnsi="Arial" w:cs="Arial"/>
-          <w:sz w:val="24"/>
-          <w:szCs w:val="24"/>
-          <w:lang w:val="en-US"/>
-        </w:rPr>
-        <w:t xml:space="preserve"> %}</w:t>
+      <w:r>
+        <w:rPr>
+          <w:rFonts w:ascii="Arial" w:hAnsi="Arial" w:cs="Arial"/>
+          <w:sz w:val="24"/>
+          <w:szCs w:val="24"/>
+          <w:lang w:val="en-US"/>
+        </w:rPr>
+        <w:t xml:space="preserve"> </w:t>
       </w:r>
     </w:p>
     <w:p>
@@ -999,6 +852,223 @@
           <w:ilvl w:val="0"/>
           <w:numId w:val="5"/>
         </w:numPr>
+        <w:spacing w:after="0"/>
+        <w:ind w:left="927"/>
+        <w:rPr>
+          <w:rFonts w:ascii="Arial" w:hAnsi="Arial" w:cs="Arial"/>
+          <w:sz w:val="24"/>
+          <w:szCs w:val="24"/>
+          <w:lang w:val="en-US"/>
+        </w:rPr>
+      </w:pPr>
+      <w:r>
+        <w:rPr>
+          <w:rFonts w:ascii="Arial" w:hAnsi="Arial" w:cs="Arial"/>
+          <w:sz w:val="24"/>
+          <w:szCs w:val="24"/>
+          <w:lang w:val="en-US"/>
+        </w:rPr>
+        <w:t xml:space="preserve">GPA: </w:t>
+      </w:r>
+      <w:r>
+        <w:rPr>
+          <w:rFonts w:ascii="Arial" w:hAnsi="Arial" w:cs="Arial"/>
+          <w:sz w:val="24"/>
+          <w:szCs w:val="24"/>
+          <w:lang w:val="en-US"/>
+        </w:rPr>
+        <w:t>{{</w:t>
+      </w:r>
+      <w:proofErr w:type="spellStart"/>
+      <w:r>
+        <w:rPr>
+          <w:rFonts w:ascii="Arial" w:hAnsi="Arial" w:cs="Arial"/>
+          <w:sz w:val="24"/>
+          <w:szCs w:val="24"/>
+          <w:lang w:val="en-US"/>
+        </w:rPr>
+        <w:t>school.gpa</w:t>
+      </w:r>
+      <w:proofErr w:type="spellEnd"/>
+      <w:r>
+        <w:rPr>
+          <w:rFonts w:ascii="Arial" w:hAnsi="Arial" w:cs="Arial"/>
+          <w:sz w:val="24"/>
+          <w:szCs w:val="24"/>
+          <w:lang w:val="en-US"/>
+        </w:rPr>
+        <w:t>}}</w:t>
+      </w:r>
+      <w:r>
+        <w:rPr>
+          <w:rFonts w:ascii="Arial" w:hAnsi="Arial" w:cs="Arial"/>
+          <w:sz w:val="24"/>
+          <w:szCs w:val="24"/>
+          <w:lang w:val="en-US"/>
+        </w:rPr>
+        <w:t xml:space="preserve">{% </w:t>
+      </w:r>
+      <w:proofErr w:type="spellStart"/>
+      <w:r>
+        <w:rPr>
+          <w:rFonts w:ascii="Arial" w:hAnsi="Arial" w:cs="Arial"/>
+          <w:sz w:val="24"/>
+          <w:szCs w:val="24"/>
+          <w:lang w:val="en-US"/>
+        </w:rPr>
+        <w:t>endfor</w:t>
+      </w:r>
+      <w:proofErr w:type="spellEnd"/>
+      <w:r>
+        <w:rPr>
+          <w:rFonts w:ascii="Arial" w:hAnsi="Arial" w:cs="Arial"/>
+          <w:sz w:val="24"/>
+          <w:szCs w:val="24"/>
+          <w:lang w:val="en-US"/>
+        </w:rPr>
+        <w:t xml:space="preserve"> %}</w:t>
+      </w:r>
+    </w:p>
+    <w:p>
+      <w:pPr>
+        <w:spacing w:after="0"/>
+        <w:rPr>
+          <w:rFonts w:ascii="Arial" w:hAnsi="Arial" w:cs="Arial"/>
+          <w:sz w:val="24"/>
+          <w:szCs w:val="24"/>
+          <w:lang w:val="en-US"/>
+        </w:rPr>
+      </w:pPr>
+      <w:r>
+        <w:rPr>
+          <w:rFonts w:ascii="Arial" w:hAnsi="Arial" w:cs="Arial"/>
+          <w:sz w:val="24"/>
+          <w:szCs w:val="24"/>
+          <w:lang w:val="en-US"/>
+        </w:rPr>
+        <w:t xml:space="preserve">{% if </w:t>
+      </w:r>
+      <w:proofErr w:type="spellStart"/>
+      <w:r>
+        <w:rPr>
+          <w:rFonts w:ascii="Arial" w:hAnsi="Arial" w:cs="Arial"/>
+          <w:sz w:val="24"/>
+          <w:szCs w:val="24"/>
+          <w:lang w:val="en-US"/>
+        </w:rPr>
+        <w:t>informations</w:t>
+      </w:r>
+      <w:proofErr w:type="spellEnd"/>
+      <w:r>
+        <w:rPr>
+          <w:rFonts w:ascii="Arial" w:hAnsi="Arial" w:cs="Arial"/>
+          <w:sz w:val="24"/>
+          <w:szCs w:val="24"/>
+          <w:lang w:val="en-US"/>
+        </w:rPr>
+        <w:t xml:space="preserve"> %}</w:t>
+      </w:r>
+    </w:p>
+    <w:p>
+      <w:pPr>
+        <w:pStyle w:val="IntenseQuote"/>
+        <w:spacing w:before="100" w:beforeAutospacing="1" w:after="0"/>
+        <w:ind w:left="0"/>
+        <w:rPr>
+          <w:rStyle w:val="SubtleReference"/>
+          <w:rFonts w:ascii="Arial" w:hAnsi="Arial" w:cs="Arial"/>
+          <w:sz w:val="28"/>
+          <w:szCs w:val="28"/>
+          <w:u w:val="none"/>
+          <w:lang w:val="en-US"/>
+        </w:rPr>
+      </w:pPr>
+      <w:r>
+        <w:rPr>
+          <w:rStyle w:val="SubtleReference"/>
+          <w:rFonts w:ascii="Arial" w:hAnsi="Arial" w:cs="Arial"/>
+          <w:sz w:val="28"/>
+          <w:szCs w:val="28"/>
+          <w:u w:val="none"/>
+          <w:lang w:val="en-US"/>
+        </w:rPr>
+        <w:t>Additiona</w:t>
+      </w:r>
+      <w:bookmarkStart w:id="0" w:name="_GoBack"/>
+      <w:bookmarkEnd w:id="0"/>
+      <w:r>
+        <w:rPr>
+          <w:rStyle w:val="SubtleReference"/>
+          <w:rFonts w:ascii="Arial" w:hAnsi="Arial" w:cs="Arial"/>
+          <w:sz w:val="28"/>
+          <w:szCs w:val="28"/>
+          <w:u w:val="none"/>
+          <w:lang w:val="en-US"/>
+        </w:rPr>
+        <w:t xml:space="preserve">l </w:t>
+      </w:r>
+      <w:proofErr w:type="spellStart"/>
+      <w:r>
+        <w:rPr>
+          <w:rStyle w:val="SubtleReference"/>
+          <w:rFonts w:ascii="Arial" w:hAnsi="Arial" w:cs="Arial"/>
+          <w:sz w:val="28"/>
+          <w:szCs w:val="28"/>
+          <w:u w:val="none"/>
+          <w:lang w:val="en-US"/>
+        </w:rPr>
+        <w:t>informations</w:t>
+      </w:r>
+      <w:proofErr w:type="spellEnd"/>
+    </w:p>
+    <w:p>
+      <w:pPr>
+        <w:spacing w:after="0"/>
+        <w:rPr>
+          <w:rFonts w:ascii="Arial" w:hAnsi="Arial" w:cs="Arial"/>
+          <w:sz w:val="24"/>
+          <w:szCs w:val="24"/>
+          <w:lang w:val="en-US"/>
+        </w:rPr>
+      </w:pPr>
+      <w:r>
+        <w:rPr>
+          <w:rFonts w:ascii="Arial" w:hAnsi="Arial" w:cs="Arial"/>
+          <w:sz w:val="24"/>
+          <w:szCs w:val="24"/>
+          <w:lang w:val="en-US"/>
+        </w:rPr>
+        <w:t xml:space="preserve">{% for information in </w:t>
+      </w:r>
+      <w:proofErr w:type="spellStart"/>
+      <w:r>
+        <w:rPr>
+          <w:rFonts w:ascii="Arial" w:hAnsi="Arial" w:cs="Arial"/>
+          <w:sz w:val="24"/>
+          <w:szCs w:val="24"/>
+          <w:lang w:val="en-US"/>
+        </w:rPr>
+        <w:t>informations</w:t>
+      </w:r>
+      <w:proofErr w:type="spellEnd"/>
+      <w:r>
+        <w:rPr>
+          <w:rFonts w:ascii="Arial" w:hAnsi="Arial" w:cs="Arial"/>
+          <w:sz w:val="24"/>
+          <w:szCs w:val="24"/>
+          <w:lang w:val="en-US"/>
+        </w:rPr>
+        <w:t xml:space="preserve"> %}</w:t>
+      </w:r>
+    </w:p>
+    <w:p>
+      <w:pPr>
+        <w:pStyle w:val="ListParagraph"/>
+        <w:numPr>
+          <w:ilvl w:val="0"/>
+          <w:numId w:val="5"/>
+        </w:numPr>
+        <w:ind w:left="927"/>
         <w:rPr>
           <w:rFonts w:ascii="Arial" w:hAnsi="Arial" w:cs="Arial"/>
           <w:sz w:val="24"/>
@@ -1325,7 +1395,7 @@
   <w:abstractNum w:abstractNumId="2">
     <w:nsid w:val="434D26C0"/>
     <w:multiLevelType w:val="hybridMultilevel"/>
-    <w:tmpl w:val="A1BE641E"/>
+    <w:tmpl w:val="B49425CE"/>
     <w:lvl w:ilvl="0" w:tplc="04150001">
       <w:start w:val="1"/>
       <w:numFmt w:val="bullet"/>
@@ -2809,7 +2879,7 @@
 </file>
 
 <file path=customXml/itemProps1.xml><?xml version="1.0" encoding="utf-8"?>
-<ds:datastoreItem xmlns:ds="http://schemas.openxmlformats.org/officeDocument/2006/customXml" ds:itemID="{411D29F8-8D65-46CB-A1AF-6CB958750701}">
+<ds:datastoreItem xmlns:ds="http://schemas.openxmlformats.org/officeDocument/2006/customXml" ds:itemID="{61AB9361-6219-4D20-86B5-8EF5754DCD6F}">
   <ds:schemaRefs>
     <ds:schemaRef ds:uri="http://schemas.openxmlformats.org/officeDocument/2006/bibliography"/>
   </ds:schemaRefs>

</xml_diff>